<commit_message>
ml interview questions with ans.pdf added
</commit_message>
<xml_diff>
--- a/Machine Learning.docx
+++ b/Machine Learning.docx
@@ -16,90 +16,108 @@
         </w:rPr>
         <w:t xml:space="preserve">Link :- </w:t>
       </w:r>
+      <w:r>
+        <w:rPr>
+          <w:b/>
+          <w:lang w:val="en-US"/>
+        </w:rPr>
+        <w:t>https://www.youtube.com/watch?v=MS_D-gRbfRY</w:t>
+      </w:r>
+    </w:p>
+    <w:p>
+      <w:pPr>
+        <w:rPr>
+          <w:b/>
+          <w:lang w:val="en-US"/>
+        </w:rPr>
+      </w:pPr>
+      <w:r>
+        <w:rPr>
+          <w:b/>
+          <w:lang w:val="en-US"/>
+        </w:rPr>
+        <w:t xml:space="preserve">What is </w:t>
+      </w:r>
+      <w:r>
+        <w:rPr>
+          <w:b/>
+          <w:lang w:val="en-US"/>
+        </w:rPr>
+        <w:t>Overfitting?</w:t>
+      </w:r>
+    </w:p>
+    <w:p>
+      <w:pPr>
+        <w:rPr>
+          <w:lang w:val="en-US"/>
+        </w:rPr>
+      </w:pPr>
+      <w:r>
+        <w:rPr>
+          <w:lang w:val="en-US"/>
+        </w:rPr>
+        <w:t xml:space="preserve">Overfitting occurs when a machine learning model performs well on the training data but poorly on new, unseen data. It indicates that the model </w:t>
+      </w:r>
+      <w:r>
+        <w:rPr>
+          <w:lang w:val="en-US"/>
+        </w:rPr>
+        <w:t>capture</w:t>
+      </w:r>
+      <w:r>
+        <w:rPr>
+          <w:lang w:val="en-US"/>
+        </w:rPr>
+        <w:t xml:space="preserve"> the noise and details in the training data instead of the actual patterns.</w:t>
+      </w:r>
+    </w:p>
+    <w:p>
+      <w:pPr>
+        <w:rPr>
+          <w:b/>
+          <w:lang w:val="en-US"/>
+        </w:rPr>
+      </w:pPr>
+      <w:r>
+        <w:rPr>
+          <w:b/>
+          <w:lang w:val="en-US"/>
+        </w:rPr>
+        <w:t xml:space="preserve">What is </w:t>
+      </w:r>
+      <w:r>
+        <w:rPr>
+          <w:b/>
+          <w:lang w:val="en-US"/>
+        </w:rPr>
+        <w:t>under fitting?</w:t>
+      </w:r>
+    </w:p>
+    <w:p>
+      <w:pPr>
+        <w:rPr>
+          <w:lang w:val="en-US"/>
+        </w:rPr>
+      </w:pPr>
+      <w:r>
+        <w:rPr>
+          <w:lang w:val="en-US"/>
+        </w:rPr>
+        <w:t>Under fitting</w:t>
+      </w:r>
+      <w:r>
+        <w:rPr>
+          <w:lang w:val="en-US"/>
+        </w:rPr>
+        <w:t xml:space="preserve"> occurs when a machine learning model is too simple to capture the underlying patterns in the data. It performs poorly on both the training data and n</w:t>
+      </w:r>
       <w:bookmarkStart w:id="0" w:name="_GoBack"/>
       <w:bookmarkEnd w:id="0"/>
       <w:r>
         <w:rPr>
-          <w:b/>
-          <w:lang w:val="en-US"/>
-        </w:rPr>
-        <w:t>https://www.youtube.com/watch?v=MS_D-gRbfRY</w:t>
-      </w:r>
-    </w:p>
-    <w:p>
-      <w:pPr>
-        <w:rPr>
-          <w:b/>
-          <w:lang w:val="en-US"/>
-        </w:rPr>
-      </w:pPr>
-      <w:r>
-        <w:rPr>
-          <w:b/>
-          <w:lang w:val="en-US"/>
-        </w:rPr>
-        <w:t xml:space="preserve">What is </w:t>
-      </w:r>
-      <w:r>
-        <w:rPr>
-          <w:b/>
-          <w:lang w:val="en-US"/>
-        </w:rPr>
-        <w:t>Overfitting?</w:t>
-      </w:r>
-    </w:p>
-    <w:p>
-      <w:pPr>
-        <w:rPr>
-          <w:lang w:val="en-US"/>
-        </w:rPr>
-      </w:pPr>
-      <w:r>
-        <w:rPr>
-          <w:lang w:val="en-US"/>
-        </w:rPr>
-        <w:t>Overfitting occurs when a machine learning model performs well on the training data but poorly on new, unseen data. It indicates that the model has learning the noise and details in the training data instead of the actual patterns.</w:t>
-      </w:r>
-    </w:p>
-    <w:p>
-      <w:pPr>
-        <w:rPr>
-          <w:b/>
-          <w:lang w:val="en-US"/>
-        </w:rPr>
-      </w:pPr>
-      <w:r>
-        <w:rPr>
-          <w:b/>
-          <w:lang w:val="en-US"/>
-        </w:rPr>
-        <w:t xml:space="preserve">What is </w:t>
-      </w:r>
-      <w:r>
-        <w:rPr>
-          <w:b/>
-          <w:lang w:val="en-US"/>
-        </w:rPr>
-        <w:t>under fitting?</w:t>
-      </w:r>
-    </w:p>
-    <w:p>
-      <w:pPr>
-        <w:rPr>
-          <w:lang w:val="en-US"/>
-        </w:rPr>
-      </w:pPr>
-      <w:r>
-        <w:rPr>
-          <w:lang w:val="en-US"/>
-        </w:rPr>
-        <w:t>Under fitting</w:t>
-      </w:r>
-      <w:r>
-        <w:rPr>
-          <w:lang w:val="en-US"/>
-        </w:rPr>
-        <w:t xml:space="preserve"> occurs when a machine learning model is too simple to capture the underlying patterns in the data. It performs poorly on both the training data and new data.</w:t>
+          <w:lang w:val="en-US"/>
+        </w:rPr>
+        <w:t>ew data.</w:t>
       </w:r>
     </w:p>
     <w:p>

</xml_diff>